<commit_message>
Entrega GS2023 AgroVida Java
</commit_message>
<xml_diff>
--- a/AgroVidaGS.docx
+++ b/AgroVidaGS.docx
@@ -119,29 +119,7 @@
           <w:lang w:eastAsia="pt-BR"/>
           <w14:ligatures w14:val="none"/>
         </w:rPr>
-        <w:t xml:space="preserve">Eduardo </w:t>
-      </w:r>
-      <w:proofErr w:type="spellStart"/>
-      <w:r>
-        <w:rPr>
-          <w:rFonts w:ascii="Arial" w:eastAsia="Times New Roman" w:hAnsi="Arial" w:cs="Arial"/>
-          <w:color w:val="000000"/>
-          <w:kern w:val="0"/>
-          <w:lang w:eastAsia="pt-BR"/>
-          <w14:ligatures w14:val="none"/>
-        </w:rPr>
-        <w:t>Toshio</w:t>
-      </w:r>
-      <w:proofErr w:type="spellEnd"/>
-      <w:r>
-        <w:rPr>
-          <w:rFonts w:ascii="Arial" w:eastAsia="Times New Roman" w:hAnsi="Arial" w:cs="Arial"/>
-          <w:color w:val="000000"/>
-          <w:kern w:val="0"/>
-          <w:lang w:eastAsia="pt-BR"/>
-          <w14:ligatures w14:val="none"/>
-        </w:rPr>
-        <w:t xml:space="preserve"> - RM 551763</w:t>
+        <w:t>Eduardo Toshio - RM 551763</w:t>
       </w:r>
     </w:p>
     <w:p>
@@ -265,6 +243,58 @@
     </w:p>
     <w:p>
       <w:pPr>
+        <w:spacing w:after="240" w:line="240" w:lineRule="auto"/>
+        <w:rPr>
+          <w:rFonts w:ascii="Times New Roman" w:eastAsia="Times New Roman" w:hAnsi="Times New Roman" w:cs="Times New Roman"/>
+          <w:kern w:val="0"/>
+          <w:sz w:val="24"/>
+          <w:szCs w:val="24"/>
+          <w:lang w:eastAsia="pt-BR"/>
+          <w14:ligatures w14:val="none"/>
+        </w:rPr>
+      </w:pPr>
+    </w:p>
+    <w:p>
+      <w:pPr>
+        <w:spacing w:after="240" w:line="240" w:lineRule="auto"/>
+        <w:rPr>
+          <w:rFonts w:ascii="Times New Roman" w:eastAsia="Times New Roman" w:hAnsi="Times New Roman" w:cs="Times New Roman"/>
+          <w:kern w:val="0"/>
+          <w:sz w:val="24"/>
+          <w:szCs w:val="24"/>
+          <w:lang w:eastAsia="pt-BR"/>
+          <w14:ligatures w14:val="none"/>
+        </w:rPr>
+      </w:pPr>
+    </w:p>
+    <w:p>
+      <w:pPr>
+        <w:spacing w:after="240" w:line="240" w:lineRule="auto"/>
+        <w:rPr>
+          <w:rFonts w:ascii="Times New Roman" w:eastAsia="Times New Roman" w:hAnsi="Times New Roman" w:cs="Times New Roman"/>
+          <w:kern w:val="0"/>
+          <w:sz w:val="24"/>
+          <w:szCs w:val="24"/>
+          <w:lang w:eastAsia="pt-BR"/>
+          <w14:ligatures w14:val="none"/>
+        </w:rPr>
+      </w:pPr>
+    </w:p>
+    <w:p>
+      <w:pPr>
+        <w:spacing w:after="240" w:line="240" w:lineRule="auto"/>
+        <w:rPr>
+          <w:rFonts w:ascii="Times New Roman" w:eastAsia="Times New Roman" w:hAnsi="Times New Roman" w:cs="Times New Roman"/>
+          <w:kern w:val="0"/>
+          <w:sz w:val="24"/>
+          <w:szCs w:val="24"/>
+          <w:lang w:eastAsia="pt-BR"/>
+          <w14:ligatures w14:val="none"/>
+        </w:rPr>
+      </w:pPr>
+    </w:p>
+    <w:p>
+      <w:pPr>
         <w:spacing w:after="0" w:line="240" w:lineRule="auto"/>
         <w:jc w:val="center"/>
         <w:rPr>
@@ -300,7 +330,7 @@
           <w:kern w:val="0"/>
           <w:sz w:val="24"/>
           <w:szCs w:val="24"/>
-          <w:lang w:eastAsia="pt-BR"/>
+          <w:lang w:val="en-US" w:eastAsia="pt-BR"/>
           <w14:ligatures w14:val="none"/>
         </w:rPr>
       </w:pPr>
@@ -313,7 +343,7 @@
           <w:kern w:val="0"/>
           <w:sz w:val="28"/>
           <w:szCs w:val="28"/>
-          <w:lang w:eastAsia="pt-BR"/>
+          <w:lang w:val="en-US" w:eastAsia="pt-BR"/>
           <w14:ligatures w14:val="none"/>
         </w:rPr>
         <w:t>DOMAIN DRIVEN DESIGN</w:t>
@@ -328,32 +358,32 @@
           <w:kern w:val="0"/>
           <w:sz w:val="24"/>
           <w:szCs w:val="24"/>
-          <w:lang w:eastAsia="pt-BR"/>
-          <w14:ligatures w14:val="none"/>
-        </w:rPr>
-      </w:pPr>
+          <w:lang w:val="en-US" w:eastAsia="pt-BR"/>
+          <w14:ligatures w14:val="none"/>
+        </w:rPr>
+      </w:pPr>
+      <w:r>
+        <w:rPr>
+          <w:rFonts w:ascii="Arial" w:eastAsia="Times New Roman" w:hAnsi="Arial" w:cs="Arial"/>
+          <w:color w:val="000000"/>
+          <w:kern w:val="0"/>
+          <w:lang w:val="en-US" w:eastAsia="pt-BR"/>
+          <w14:ligatures w14:val="none"/>
+        </w:rPr>
+        <w:t xml:space="preserve">Profº Leonardo Gasparini </w:t>
+      </w:r>
       <w:proofErr w:type="spellStart"/>
       <w:r>
         <w:rPr>
           <w:rFonts w:ascii="Arial" w:eastAsia="Times New Roman" w:hAnsi="Arial" w:cs="Arial"/>
           <w:color w:val="000000"/>
           <w:kern w:val="0"/>
-          <w:lang w:eastAsia="pt-BR"/>
-          <w14:ligatures w14:val="none"/>
-        </w:rPr>
-        <w:t>Profº</w:t>
+          <w:lang w:val="en-US" w:eastAsia="pt-BR"/>
+          <w14:ligatures w14:val="none"/>
+        </w:rPr>
+        <w:t>Romão</w:t>
       </w:r>
       <w:proofErr w:type="spellEnd"/>
-      <w:r>
-        <w:rPr>
-          <w:rFonts w:ascii="Arial" w:eastAsia="Times New Roman" w:hAnsi="Arial" w:cs="Arial"/>
-          <w:color w:val="000000"/>
-          <w:kern w:val="0"/>
-          <w:lang w:eastAsia="pt-BR"/>
-          <w14:ligatures w14:val="none"/>
-        </w:rPr>
-        <w:t xml:space="preserve"> Leonardo Gasparini Romão</w:t>
-      </w:r>
     </w:p>
     <w:p>
       <w:pPr>
@@ -363,259 +393,182 @@
           <w:kern w:val="0"/>
           <w:sz w:val="24"/>
           <w:szCs w:val="24"/>
-          <w:lang w:eastAsia="pt-BR"/>
-          <w14:ligatures w14:val="none"/>
-        </w:rPr>
-      </w:pPr>
-      <w:r>
-        <w:rPr>
-          <w:rFonts w:ascii="Times New Roman" w:eastAsia="Times New Roman" w:hAnsi="Times New Roman" w:cs="Times New Roman"/>
-          <w:kern w:val="0"/>
-          <w:sz w:val="24"/>
-          <w:szCs w:val="24"/>
-          <w:lang w:eastAsia="pt-BR"/>
-          <w14:ligatures w14:val="none"/>
-        </w:rPr>
-        <w:br/>
-      </w:r>
-      <w:r>
-        <w:rPr>
-          <w:rFonts w:ascii="Times New Roman" w:eastAsia="Times New Roman" w:hAnsi="Times New Roman" w:cs="Times New Roman"/>
-          <w:kern w:val="0"/>
-          <w:sz w:val="24"/>
-          <w:szCs w:val="24"/>
-          <w:lang w:eastAsia="pt-BR"/>
-          <w14:ligatures w14:val="none"/>
-        </w:rPr>
-        <w:br/>
-      </w:r>
-      <w:r>
-        <w:rPr>
-          <w:rFonts w:ascii="Times New Roman" w:eastAsia="Times New Roman" w:hAnsi="Times New Roman" w:cs="Times New Roman"/>
-          <w:kern w:val="0"/>
-          <w:sz w:val="24"/>
-          <w:szCs w:val="24"/>
-          <w:lang w:eastAsia="pt-BR"/>
-          <w14:ligatures w14:val="none"/>
-        </w:rPr>
-        <w:br/>
-      </w:r>
-      <w:r>
-        <w:rPr>
-          <w:rFonts w:ascii="Times New Roman" w:eastAsia="Times New Roman" w:hAnsi="Times New Roman" w:cs="Times New Roman"/>
-          <w:kern w:val="0"/>
-          <w:sz w:val="24"/>
-          <w:szCs w:val="24"/>
-          <w:lang w:eastAsia="pt-BR"/>
-          <w14:ligatures w14:val="none"/>
-        </w:rPr>
-        <w:br/>
-      </w:r>
-      <w:r>
-        <w:rPr>
-          <w:rFonts w:ascii="Times New Roman" w:eastAsia="Times New Roman" w:hAnsi="Times New Roman" w:cs="Times New Roman"/>
-          <w:kern w:val="0"/>
-          <w:sz w:val="24"/>
-          <w:szCs w:val="24"/>
-          <w:lang w:eastAsia="pt-BR"/>
-          <w14:ligatures w14:val="none"/>
-        </w:rPr>
-        <w:br/>
-      </w:r>
-      <w:r>
-        <w:rPr>
-          <w:rFonts w:ascii="Times New Roman" w:eastAsia="Times New Roman" w:hAnsi="Times New Roman" w:cs="Times New Roman"/>
-          <w:kern w:val="0"/>
-          <w:sz w:val="24"/>
-          <w:szCs w:val="24"/>
-          <w:lang w:eastAsia="pt-BR"/>
-          <w14:ligatures w14:val="none"/>
-        </w:rPr>
-        <w:br/>
-      </w:r>
-      <w:r>
-        <w:rPr>
-          <w:rFonts w:ascii="Times New Roman" w:eastAsia="Times New Roman" w:hAnsi="Times New Roman" w:cs="Times New Roman"/>
-          <w:kern w:val="0"/>
-          <w:sz w:val="24"/>
-          <w:szCs w:val="24"/>
-          <w:lang w:eastAsia="pt-BR"/>
-          <w14:ligatures w14:val="none"/>
-        </w:rPr>
-        <w:br/>
-      </w:r>
-      <w:r>
-        <w:rPr>
-          <w:rFonts w:ascii="Times New Roman" w:eastAsia="Times New Roman" w:hAnsi="Times New Roman" w:cs="Times New Roman"/>
-          <w:kern w:val="0"/>
-          <w:sz w:val="24"/>
-          <w:szCs w:val="24"/>
-          <w:lang w:eastAsia="pt-BR"/>
-          <w14:ligatures w14:val="none"/>
-        </w:rPr>
-        <w:br/>
-      </w:r>
-      <w:r>
-        <w:rPr>
-          <w:rFonts w:ascii="Times New Roman" w:eastAsia="Times New Roman" w:hAnsi="Times New Roman" w:cs="Times New Roman"/>
-          <w:kern w:val="0"/>
-          <w:sz w:val="24"/>
-          <w:szCs w:val="24"/>
-          <w:lang w:eastAsia="pt-BR"/>
-          <w14:ligatures w14:val="none"/>
-        </w:rPr>
-        <w:br/>
-      </w:r>
-      <w:r>
-        <w:rPr>
-          <w:rFonts w:ascii="Times New Roman" w:eastAsia="Times New Roman" w:hAnsi="Times New Roman" w:cs="Times New Roman"/>
-          <w:kern w:val="0"/>
-          <w:sz w:val="24"/>
-          <w:szCs w:val="24"/>
-          <w:lang w:eastAsia="pt-BR"/>
-          <w14:ligatures w14:val="none"/>
-        </w:rPr>
-        <w:br/>
-      </w:r>
-      <w:r>
-        <w:rPr>
-          <w:rFonts w:ascii="Times New Roman" w:eastAsia="Times New Roman" w:hAnsi="Times New Roman" w:cs="Times New Roman"/>
-          <w:kern w:val="0"/>
-          <w:sz w:val="24"/>
-          <w:szCs w:val="24"/>
-          <w:lang w:eastAsia="pt-BR"/>
-          <w14:ligatures w14:val="none"/>
-        </w:rPr>
-        <w:br/>
-      </w:r>
-      <w:r>
-        <w:rPr>
-          <w:rFonts w:ascii="Times New Roman" w:eastAsia="Times New Roman" w:hAnsi="Times New Roman" w:cs="Times New Roman"/>
-          <w:kern w:val="0"/>
-          <w:sz w:val="24"/>
-          <w:szCs w:val="24"/>
-          <w:lang w:eastAsia="pt-BR"/>
-          <w14:ligatures w14:val="none"/>
-        </w:rPr>
-        <w:br/>
-      </w:r>
-      <w:r>
-        <w:rPr>
-          <w:rFonts w:ascii="Times New Roman" w:eastAsia="Times New Roman" w:hAnsi="Times New Roman" w:cs="Times New Roman"/>
-          <w:kern w:val="0"/>
-          <w:sz w:val="24"/>
-          <w:szCs w:val="24"/>
-          <w:lang w:eastAsia="pt-BR"/>
-          <w14:ligatures w14:val="none"/>
-        </w:rPr>
-        <w:br/>
-      </w:r>
-      <w:r>
-        <w:rPr>
-          <w:rFonts w:ascii="Times New Roman" w:eastAsia="Times New Roman" w:hAnsi="Times New Roman" w:cs="Times New Roman"/>
-          <w:kern w:val="0"/>
-          <w:sz w:val="24"/>
-          <w:szCs w:val="24"/>
-          <w:lang w:eastAsia="pt-BR"/>
-          <w14:ligatures w14:val="none"/>
-        </w:rPr>
-        <w:br/>
-      </w:r>
-      <w:r>
-        <w:rPr>
-          <w:rFonts w:ascii="Times New Roman" w:eastAsia="Times New Roman" w:hAnsi="Times New Roman" w:cs="Times New Roman"/>
-          <w:kern w:val="0"/>
-          <w:sz w:val="24"/>
-          <w:szCs w:val="24"/>
-          <w:lang w:eastAsia="pt-BR"/>
-          <w14:ligatures w14:val="none"/>
-        </w:rPr>
-        <w:br/>
-      </w:r>
-      <w:r>
-        <w:rPr>
-          <w:rFonts w:ascii="Times New Roman" w:eastAsia="Times New Roman" w:hAnsi="Times New Roman" w:cs="Times New Roman"/>
-          <w:kern w:val="0"/>
-          <w:sz w:val="24"/>
-          <w:szCs w:val="24"/>
-          <w:lang w:eastAsia="pt-BR"/>
-          <w14:ligatures w14:val="none"/>
-        </w:rPr>
-        <w:br/>
-      </w:r>
-      <w:r>
-        <w:rPr>
-          <w:rFonts w:ascii="Times New Roman" w:eastAsia="Times New Roman" w:hAnsi="Times New Roman" w:cs="Times New Roman"/>
-          <w:kern w:val="0"/>
-          <w:sz w:val="24"/>
-          <w:szCs w:val="24"/>
-          <w:lang w:eastAsia="pt-BR"/>
-          <w14:ligatures w14:val="none"/>
-        </w:rPr>
-        <w:br/>
-      </w:r>
-      <w:r>
-        <w:rPr>
-          <w:rFonts w:ascii="Times New Roman" w:eastAsia="Times New Roman" w:hAnsi="Times New Roman" w:cs="Times New Roman"/>
-          <w:kern w:val="0"/>
-          <w:sz w:val="24"/>
-          <w:szCs w:val="24"/>
-          <w:lang w:eastAsia="pt-BR"/>
-          <w14:ligatures w14:val="none"/>
-        </w:rPr>
-        <w:br/>
-      </w:r>
-      <w:r>
-        <w:rPr>
-          <w:rFonts w:ascii="Times New Roman" w:eastAsia="Times New Roman" w:hAnsi="Times New Roman" w:cs="Times New Roman"/>
-          <w:kern w:val="0"/>
-          <w:sz w:val="24"/>
-          <w:szCs w:val="24"/>
-          <w:lang w:eastAsia="pt-BR"/>
-          <w14:ligatures w14:val="none"/>
-        </w:rPr>
-        <w:br/>
-      </w:r>
-      <w:r>
-        <w:rPr>
-          <w:rFonts w:ascii="Times New Roman" w:eastAsia="Times New Roman" w:hAnsi="Times New Roman" w:cs="Times New Roman"/>
-          <w:kern w:val="0"/>
-          <w:sz w:val="24"/>
-          <w:szCs w:val="24"/>
-          <w:lang w:eastAsia="pt-BR"/>
-          <w14:ligatures w14:val="none"/>
-        </w:rPr>
-        <w:br/>
-      </w:r>
-      <w:r>
-        <w:rPr>
-          <w:rFonts w:ascii="Times New Roman" w:eastAsia="Times New Roman" w:hAnsi="Times New Roman" w:cs="Times New Roman"/>
-          <w:kern w:val="0"/>
-          <w:sz w:val="24"/>
-          <w:szCs w:val="24"/>
-          <w:lang w:eastAsia="pt-BR"/>
-          <w14:ligatures w14:val="none"/>
-        </w:rPr>
-        <w:br/>
-      </w:r>
-      <w:r>
-        <w:rPr>
-          <w:rFonts w:ascii="Times New Roman" w:eastAsia="Times New Roman" w:hAnsi="Times New Roman" w:cs="Times New Roman"/>
-          <w:kern w:val="0"/>
-          <w:sz w:val="24"/>
-          <w:szCs w:val="24"/>
-          <w:lang w:eastAsia="pt-BR"/>
-          <w14:ligatures w14:val="none"/>
-        </w:rPr>
-        <w:br/>
-      </w:r>
-      <w:r>
-        <w:rPr>
-          <w:rFonts w:ascii="Times New Roman" w:eastAsia="Times New Roman" w:hAnsi="Times New Roman" w:cs="Times New Roman"/>
-          <w:kern w:val="0"/>
-          <w:sz w:val="24"/>
-          <w:szCs w:val="24"/>
-          <w:lang w:eastAsia="pt-BR"/>
+          <w:lang w:val="en-US" w:eastAsia="pt-BR"/>
+          <w14:ligatures w14:val="none"/>
+        </w:rPr>
+      </w:pPr>
+      <w:r>
+        <w:rPr>
+          <w:rFonts w:ascii="Times New Roman" w:eastAsia="Times New Roman" w:hAnsi="Times New Roman" w:cs="Times New Roman"/>
+          <w:kern w:val="0"/>
+          <w:sz w:val="24"/>
+          <w:szCs w:val="24"/>
+          <w:lang w:val="en-US" w:eastAsia="pt-BR"/>
+          <w14:ligatures w14:val="none"/>
+        </w:rPr>
+        <w:br/>
+      </w:r>
+      <w:r>
+        <w:rPr>
+          <w:rFonts w:ascii="Times New Roman" w:eastAsia="Times New Roman" w:hAnsi="Times New Roman" w:cs="Times New Roman"/>
+          <w:kern w:val="0"/>
+          <w:sz w:val="24"/>
+          <w:szCs w:val="24"/>
+          <w:lang w:val="en-US" w:eastAsia="pt-BR"/>
+          <w14:ligatures w14:val="none"/>
+        </w:rPr>
+        <w:br/>
+      </w:r>
+      <w:r>
+        <w:rPr>
+          <w:rFonts w:ascii="Times New Roman" w:eastAsia="Times New Roman" w:hAnsi="Times New Roman" w:cs="Times New Roman"/>
+          <w:kern w:val="0"/>
+          <w:sz w:val="24"/>
+          <w:szCs w:val="24"/>
+          <w:lang w:val="en-US" w:eastAsia="pt-BR"/>
+          <w14:ligatures w14:val="none"/>
+        </w:rPr>
+        <w:br/>
+      </w:r>
+      <w:r>
+        <w:rPr>
+          <w:rFonts w:ascii="Times New Roman" w:eastAsia="Times New Roman" w:hAnsi="Times New Roman" w:cs="Times New Roman"/>
+          <w:kern w:val="0"/>
+          <w:sz w:val="24"/>
+          <w:szCs w:val="24"/>
+          <w:lang w:val="en-US" w:eastAsia="pt-BR"/>
+          <w14:ligatures w14:val="none"/>
+        </w:rPr>
+        <w:br/>
+      </w:r>
+      <w:r>
+        <w:rPr>
+          <w:rFonts w:ascii="Times New Roman" w:eastAsia="Times New Roman" w:hAnsi="Times New Roman" w:cs="Times New Roman"/>
+          <w:kern w:val="0"/>
+          <w:sz w:val="24"/>
+          <w:szCs w:val="24"/>
+          <w:lang w:val="en-US" w:eastAsia="pt-BR"/>
+          <w14:ligatures w14:val="none"/>
+        </w:rPr>
+        <w:br/>
+      </w:r>
+      <w:r>
+        <w:rPr>
+          <w:rFonts w:ascii="Times New Roman" w:eastAsia="Times New Roman" w:hAnsi="Times New Roman" w:cs="Times New Roman"/>
+          <w:kern w:val="0"/>
+          <w:sz w:val="24"/>
+          <w:szCs w:val="24"/>
+          <w:lang w:val="en-US" w:eastAsia="pt-BR"/>
+          <w14:ligatures w14:val="none"/>
+        </w:rPr>
+        <w:br/>
+      </w:r>
+      <w:r>
+        <w:rPr>
+          <w:rFonts w:ascii="Times New Roman" w:eastAsia="Times New Roman" w:hAnsi="Times New Roman" w:cs="Times New Roman"/>
+          <w:kern w:val="0"/>
+          <w:sz w:val="24"/>
+          <w:szCs w:val="24"/>
+          <w:lang w:val="en-US" w:eastAsia="pt-BR"/>
+          <w14:ligatures w14:val="none"/>
+        </w:rPr>
+        <w:br/>
+      </w:r>
+      <w:r>
+        <w:rPr>
+          <w:rFonts w:ascii="Times New Roman" w:eastAsia="Times New Roman" w:hAnsi="Times New Roman" w:cs="Times New Roman"/>
+          <w:kern w:val="0"/>
+          <w:sz w:val="24"/>
+          <w:szCs w:val="24"/>
+          <w:lang w:val="en-US" w:eastAsia="pt-BR"/>
+          <w14:ligatures w14:val="none"/>
+        </w:rPr>
+        <w:br/>
+      </w:r>
+      <w:r>
+        <w:rPr>
+          <w:rFonts w:ascii="Times New Roman" w:eastAsia="Times New Roman" w:hAnsi="Times New Roman" w:cs="Times New Roman"/>
+          <w:kern w:val="0"/>
+          <w:sz w:val="24"/>
+          <w:szCs w:val="24"/>
+          <w:lang w:val="en-US" w:eastAsia="pt-BR"/>
+          <w14:ligatures w14:val="none"/>
+        </w:rPr>
+        <w:br/>
+      </w:r>
+      <w:r>
+        <w:rPr>
+          <w:rFonts w:ascii="Times New Roman" w:eastAsia="Times New Roman" w:hAnsi="Times New Roman" w:cs="Times New Roman"/>
+          <w:kern w:val="0"/>
+          <w:sz w:val="24"/>
+          <w:szCs w:val="24"/>
+          <w:lang w:val="en-US" w:eastAsia="pt-BR"/>
+          <w14:ligatures w14:val="none"/>
+        </w:rPr>
+        <w:br/>
+      </w:r>
+      <w:r>
+        <w:rPr>
+          <w:rFonts w:ascii="Times New Roman" w:eastAsia="Times New Roman" w:hAnsi="Times New Roman" w:cs="Times New Roman"/>
+          <w:kern w:val="0"/>
+          <w:sz w:val="24"/>
+          <w:szCs w:val="24"/>
+          <w:lang w:val="en-US" w:eastAsia="pt-BR"/>
+          <w14:ligatures w14:val="none"/>
+        </w:rPr>
+        <w:br/>
+      </w:r>
+      <w:r>
+        <w:rPr>
+          <w:rFonts w:ascii="Times New Roman" w:eastAsia="Times New Roman" w:hAnsi="Times New Roman" w:cs="Times New Roman"/>
+          <w:kern w:val="0"/>
+          <w:sz w:val="24"/>
+          <w:szCs w:val="24"/>
+          <w:lang w:val="en-US" w:eastAsia="pt-BR"/>
+          <w14:ligatures w14:val="none"/>
+        </w:rPr>
+        <w:br/>
+      </w:r>
+      <w:r>
+        <w:rPr>
+          <w:rFonts w:ascii="Times New Roman" w:eastAsia="Times New Roman" w:hAnsi="Times New Roman" w:cs="Times New Roman"/>
+          <w:kern w:val="0"/>
+          <w:sz w:val="24"/>
+          <w:szCs w:val="24"/>
+          <w:lang w:val="en-US" w:eastAsia="pt-BR"/>
+          <w14:ligatures w14:val="none"/>
+        </w:rPr>
+        <w:br/>
+      </w:r>
+      <w:r>
+        <w:rPr>
+          <w:rFonts w:ascii="Times New Roman" w:eastAsia="Times New Roman" w:hAnsi="Times New Roman" w:cs="Times New Roman"/>
+          <w:kern w:val="0"/>
+          <w:sz w:val="24"/>
+          <w:szCs w:val="24"/>
+          <w:lang w:val="en-US" w:eastAsia="pt-BR"/>
+          <w14:ligatures w14:val="none"/>
+        </w:rPr>
+        <w:br/>
+      </w:r>
+      <w:r>
+        <w:rPr>
+          <w:rFonts w:ascii="Times New Roman" w:eastAsia="Times New Roman" w:hAnsi="Times New Roman" w:cs="Times New Roman"/>
+          <w:kern w:val="0"/>
+          <w:sz w:val="24"/>
+          <w:szCs w:val="24"/>
+          <w:lang w:val="en-US" w:eastAsia="pt-BR"/>
+          <w14:ligatures w14:val="none"/>
+        </w:rPr>
+        <w:br/>
+      </w:r>
+      <w:r>
+        <w:rPr>
+          <w:rFonts w:ascii="Times New Roman" w:eastAsia="Times New Roman" w:hAnsi="Times New Roman" w:cs="Times New Roman"/>
+          <w:kern w:val="0"/>
+          <w:sz w:val="24"/>
+          <w:szCs w:val="24"/>
+          <w:lang w:val="en-US" w:eastAsia="pt-BR"/>
           <w14:ligatures w14:val="none"/>
         </w:rPr>
         <w:br/>
@@ -629,7 +582,7 @@
           <w:kern w:val="0"/>
           <w:sz w:val="24"/>
           <w:szCs w:val="24"/>
-          <w:lang w:eastAsia="pt-BR"/>
+          <w:lang w:val="en-US" w:eastAsia="pt-BR"/>
           <w14:ligatures w14:val="none"/>
         </w:rPr>
       </w:pPr>
@@ -642,28 +595,28 @@
           <w:kern w:val="0"/>
           <w:sz w:val="24"/>
           <w:szCs w:val="24"/>
-          <w:lang w:eastAsia="pt-BR"/>
-          <w14:ligatures w14:val="none"/>
-        </w:rPr>
-      </w:pPr>
-      <w:r>
-        <w:rPr>
-          <w:rFonts w:ascii="Times New Roman" w:eastAsia="Times New Roman" w:hAnsi="Times New Roman" w:cs="Times New Roman"/>
-          <w:kern w:val="0"/>
-          <w:sz w:val="24"/>
-          <w:szCs w:val="24"/>
-          <w:lang w:eastAsia="pt-BR"/>
-          <w14:ligatures w14:val="none"/>
-        </w:rPr>
-        <w:br/>
-      </w:r>
-      <w:r>
-        <w:rPr>
-          <w:rFonts w:ascii="Times New Roman" w:eastAsia="Times New Roman" w:hAnsi="Times New Roman" w:cs="Times New Roman"/>
-          <w:kern w:val="0"/>
-          <w:sz w:val="24"/>
-          <w:szCs w:val="24"/>
-          <w:lang w:eastAsia="pt-BR"/>
+          <w:lang w:val="en-US" w:eastAsia="pt-BR"/>
+          <w14:ligatures w14:val="none"/>
+        </w:rPr>
+      </w:pPr>
+      <w:r>
+        <w:rPr>
+          <w:rFonts w:ascii="Times New Roman" w:eastAsia="Times New Roman" w:hAnsi="Times New Roman" w:cs="Times New Roman"/>
+          <w:kern w:val="0"/>
+          <w:sz w:val="24"/>
+          <w:szCs w:val="24"/>
+          <w:lang w:val="en-US" w:eastAsia="pt-BR"/>
+          <w14:ligatures w14:val="none"/>
+        </w:rPr>
+        <w:br/>
+      </w:r>
+      <w:r>
+        <w:rPr>
+          <w:rFonts w:ascii="Times New Roman" w:eastAsia="Times New Roman" w:hAnsi="Times New Roman" w:cs="Times New Roman"/>
+          <w:kern w:val="0"/>
+          <w:sz w:val="24"/>
+          <w:szCs w:val="24"/>
+          <w:lang w:val="en-US" w:eastAsia="pt-BR"/>
           <w14:ligatures w14:val="none"/>
         </w:rPr>
         <w:br/>
@@ -728,8 +681,8 @@
         <w:rPr>
           <w:rFonts w:ascii="Times New Roman" w:eastAsia="Times New Roman" w:hAnsi="Times New Roman" w:cs="Times New Roman"/>
           <w:kern w:val="0"/>
-          <w:sz w:val="24"/>
-          <w:szCs w:val="24"/>
+          <w:sz w:val="32"/>
+          <w:szCs w:val="32"/>
           <w:lang w:eastAsia="pt-BR"/>
           <w14:ligatures w14:val="none"/>
         </w:rPr>
@@ -741,6 +694,8 @@
           <w:bCs/>
           <w:color w:val="000000"/>
           <w:kern w:val="0"/>
+          <w:sz w:val="28"/>
+          <w:szCs w:val="28"/>
           <w:lang w:eastAsia="pt-BR"/>
           <w14:ligatures w14:val="none"/>
         </w:rPr>
@@ -768,8 +723,8 @@
         <w:rPr>
           <w:rFonts w:ascii="Times New Roman" w:eastAsia="Times New Roman" w:hAnsi="Times New Roman" w:cs="Times New Roman"/>
           <w:kern w:val="0"/>
-          <w:sz w:val="24"/>
-          <w:szCs w:val="24"/>
+          <w:sz w:val="28"/>
+          <w:szCs w:val="28"/>
           <w:lang w:eastAsia="pt-BR"/>
           <w14:ligatures w14:val="none"/>
         </w:rPr>
@@ -783,6 +738,17 @@
           <w14:ligatures w14:val="none"/>
         </w:rPr>
         <w:tab/>
+      </w:r>
+      <w:r>
+        <w:rPr>
+          <w:rFonts w:ascii="Arial" w:eastAsia="Times New Roman" w:hAnsi="Arial" w:cs="Arial"/>
+          <w:color w:val="000000"/>
+          <w:kern w:val="0"/>
+          <w:sz w:val="24"/>
+          <w:szCs w:val="24"/>
+          <w:lang w:eastAsia="pt-BR"/>
+          <w14:ligatures w14:val="none"/>
+        </w:rPr>
         <w:t>Nosso grupo idealizou o projeto que chamamos de AgroVida, em que a ideia foi criar um sistema onde tanto agricultores quanto pessoas com hortas caseiras poderiam acessar para aprender diversas técnicas de plantio e de sustentabilidade, bem como adquirir informações sobre adubos e inseticidas naturais. </w:t>
       </w:r>
     </w:p>
@@ -794,17 +760,19 @@
         <w:rPr>
           <w:rFonts w:ascii="Times New Roman" w:eastAsia="Times New Roman" w:hAnsi="Times New Roman" w:cs="Times New Roman"/>
           <w:kern w:val="0"/>
-          <w:sz w:val="24"/>
-          <w:szCs w:val="24"/>
-          <w:lang w:eastAsia="pt-BR"/>
-          <w14:ligatures w14:val="none"/>
-        </w:rPr>
-      </w:pPr>
-      <w:r>
-        <w:rPr>
-          <w:rFonts w:ascii="Arial" w:eastAsia="Times New Roman" w:hAnsi="Arial" w:cs="Arial"/>
-          <w:color w:val="000000"/>
-          <w:kern w:val="0"/>
+          <w:sz w:val="28"/>
+          <w:szCs w:val="28"/>
+          <w:lang w:eastAsia="pt-BR"/>
+          <w14:ligatures w14:val="none"/>
+        </w:rPr>
+      </w:pPr>
+      <w:r>
+        <w:rPr>
+          <w:rFonts w:ascii="Arial" w:eastAsia="Times New Roman" w:hAnsi="Arial" w:cs="Arial"/>
+          <w:color w:val="000000"/>
+          <w:kern w:val="0"/>
+          <w:sz w:val="24"/>
+          <w:szCs w:val="24"/>
           <w:lang w:eastAsia="pt-BR"/>
           <w14:ligatures w14:val="none"/>
         </w:rPr>
@@ -819,17 +787,19 @@
         <w:rPr>
           <w:rFonts w:ascii="Times New Roman" w:eastAsia="Times New Roman" w:hAnsi="Times New Roman" w:cs="Times New Roman"/>
           <w:kern w:val="0"/>
-          <w:sz w:val="24"/>
-          <w:szCs w:val="24"/>
-          <w:lang w:eastAsia="pt-BR"/>
-          <w14:ligatures w14:val="none"/>
-        </w:rPr>
-      </w:pPr>
-      <w:r>
-        <w:rPr>
-          <w:rFonts w:ascii="Arial" w:eastAsia="Times New Roman" w:hAnsi="Arial" w:cs="Arial"/>
-          <w:color w:val="000000"/>
-          <w:kern w:val="0"/>
+          <w:sz w:val="28"/>
+          <w:szCs w:val="28"/>
+          <w:lang w:eastAsia="pt-BR"/>
+          <w14:ligatures w14:val="none"/>
+        </w:rPr>
+      </w:pPr>
+      <w:r>
+        <w:rPr>
+          <w:rFonts w:ascii="Arial" w:eastAsia="Times New Roman" w:hAnsi="Arial" w:cs="Arial"/>
+          <w:color w:val="000000"/>
+          <w:kern w:val="0"/>
+          <w:sz w:val="24"/>
+          <w:szCs w:val="24"/>
           <w:lang w:eastAsia="pt-BR"/>
           <w14:ligatures w14:val="none"/>
         </w:rPr>
@@ -837,6 +807,88 @@
       </w:r>
     </w:p>
     <w:p/>
+    <w:p/>
+    <w:p>
+      <w:pPr>
+        <w:jc w:val="center"/>
+        <w:rPr>
+          <w:rFonts w:ascii="Arial" w:hAnsi="Arial" w:cs="Arial"/>
+          <w:b/>
+          <w:bCs/>
+          <w:sz w:val="28"/>
+          <w:szCs w:val="28"/>
+        </w:rPr>
+      </w:pPr>
+      <w:r>
+        <w:rPr>
+          <w:rFonts w:ascii="Arial" w:hAnsi="Arial" w:cs="Arial"/>
+          <w:b/>
+          <w:bCs/>
+          <w:sz w:val="28"/>
+          <w:szCs w:val="28"/>
+        </w:rPr>
+        <w:lastRenderedPageBreak/>
+        <w:t>Diagrama de Classes</w:t>
+      </w:r>
+      <w:r>
+        <w:rPr>
+          <w:rFonts w:ascii="Arial" w:hAnsi="Arial" w:cs="Arial"/>
+          <w:b/>
+          <w:bCs/>
+          <w:noProof/>
+          <w:sz w:val="28"/>
+          <w:szCs w:val="28"/>
+        </w:rPr>
+        <w:drawing>
+          <wp:inline distT="0" distB="0" distL="0" distR="0" wp14:anchorId="1D47EFCA" wp14:editId="3431C899">
+            <wp:extent cx="5391150" cy="5438775"/>
+            <wp:effectExtent l="0" t="0" r="0" b="9525"/>
+            <wp:docPr id="1976819215" name="Imagem 1"/>
+            <wp:cNvGraphicFramePr>
+              <a:graphicFrameLocks xmlns:a="http://schemas.openxmlformats.org/drawingml/2006/main" noChangeAspect="1"/>
+            </wp:cNvGraphicFramePr>
+            <a:graphic xmlns:a="http://schemas.openxmlformats.org/drawingml/2006/main">
+              <a:graphicData uri="http://schemas.openxmlformats.org/drawingml/2006/picture">
+                <pic:pic xmlns:pic="http://schemas.openxmlformats.org/drawingml/2006/picture">
+                  <pic:nvPicPr>
+                    <pic:cNvPr id="0" name="Picture 1"/>
+                    <pic:cNvPicPr>
+                      <a:picLocks noChangeAspect="1" noChangeArrowheads="1"/>
+                    </pic:cNvPicPr>
+                  </pic:nvPicPr>
+                  <pic:blipFill>
+                    <a:blip r:embed="rId4">
+                      <a:extLst>
+                        <a:ext uri="{28A0092B-C50C-407E-A947-70E740481C1C}">
+                          <a14:useLocalDpi xmlns:a14="http://schemas.microsoft.com/office/drawing/2010/main" val="0"/>
+                        </a:ext>
+                      </a:extLst>
+                    </a:blip>
+                    <a:srcRect/>
+                    <a:stretch>
+                      <a:fillRect/>
+                    </a:stretch>
+                  </pic:blipFill>
+                  <pic:spPr bwMode="auto">
+                    <a:xfrm>
+                      <a:off x="0" y="0"/>
+                      <a:ext cx="5391150" cy="5438775"/>
+                    </a:xfrm>
+                    <a:prstGeom prst="rect">
+                      <a:avLst/>
+                    </a:prstGeom>
+                    <a:noFill/>
+                    <a:ln>
+                      <a:noFill/>
+                    </a:ln>
+                  </pic:spPr>
+                </pic:pic>
+              </a:graphicData>
+            </a:graphic>
+          </wp:inline>
+        </w:drawing>
+      </w:r>
+    </w:p>
     <w:sectPr>
       <w:pgSz w:w="11906" w:h="16838"/>
       <w:pgMar w:top="1417" w:right="1701" w:bottom="1417" w:left="1701" w:header="708" w:footer="708" w:gutter="0"/>

</xml_diff>